<commit_message>
adding performance data and cleaning notebook
</commit_message>
<xml_diff>
--- a/Project Plan.docx
+++ b/Project Plan.docx
@@ -543,6 +543,170 @@
         <w:t>db</w:t>
       </w:r>
       <w:proofErr w:type="spellEnd"/>
+    </w:p>
+    <w:p/>
+    <w:p>
+      <w:pPr>
+        <w:rPr>
+          <w:sz w:val="28"/>
+          <w:szCs w:val="28"/>
+        </w:rPr>
+      </w:pPr>
+      <w:r>
+        <w:rPr>
+          <w:sz w:val="28"/>
+          <w:szCs w:val="28"/>
+        </w:rPr>
+        <w:t>MongoDB Format</w:t>
+      </w:r>
+    </w:p>
+    <w:p>
+      <w:r>
+        <w:t>Collection:</w:t>
+      </w:r>
+    </w:p>
+    <w:p>
+      <w:r>
+        <w:t>Document</w:t>
+      </w:r>
+    </w:p>
+    <w:p>
+      <w:r>
+        <w:t>{</w:t>
+      </w:r>
+    </w:p>
+    <w:p>
+      <w:r>
+        <w:tab/>
+        <w:t>“</w:t>
+      </w:r>
+      <w:proofErr w:type="spellStart"/>
+      <w:r>
+        <w:t>Ticker”</w:t>
+      </w:r>
+      <w:proofErr w:type="gramStart"/>
+      <w:r>
+        <w:t>:”MMM</w:t>
+      </w:r>
+      <w:proofErr w:type="spellEnd"/>
+      <w:proofErr w:type="gramEnd"/>
+      <w:r>
+        <w:t>”,</w:t>
+      </w:r>
+    </w:p>
+    <w:p>
+      <w:r>
+        <w:tab/>
+        <w:t>“Company_name”:”3M Corporation”,</w:t>
+      </w:r>
+    </w:p>
+    <w:p>
+      <w:r>
+        <w:tab/>
+        <w:t>“Article”:</w:t>
+      </w:r>
+    </w:p>
+    <w:p>
+      <w:r>
+        <w:tab/>
+        <w:t>{</w:t>
+      </w:r>
+    </w:p>
+    <w:p>
+      <w:r>
+        <w:tab/>
+        <w:t>…..</w:t>
+      </w:r>
+    </w:p>
+    <w:p>
+      <w:pPr>
+        <w:ind w:firstLine="720"/>
+      </w:pPr>
+      <w:r>
+        <w:t>},</w:t>
+      </w:r>
+    </w:p>
+    <w:p>
+      <w:pPr>
+        <w:ind w:firstLine="720"/>
+      </w:pPr>
+      <w:r>
+        <w:t>“</w:t>
+      </w:r>
+      <w:proofErr w:type="spellStart"/>
+      <w:r>
+        <w:t>Categorical_data</w:t>
+      </w:r>
+      <w:proofErr w:type="spellEnd"/>
+      <w:r>
+        <w:t>”:</w:t>
+      </w:r>
+    </w:p>
+    <w:p>
+      <w:pPr>
+        <w:ind w:firstLine="720"/>
+      </w:pPr>
+      <w:r>
+        <w:t>{</w:t>
+      </w:r>
+    </w:p>
+    <w:p>
+      <w:pPr>
+        <w:ind w:firstLine="720"/>
+      </w:pPr>
+      <w:r>
+        <w:t>…..</w:t>
+      </w:r>
+    </w:p>
+    <w:p>
+      <w:pPr>
+        <w:ind w:firstLine="720"/>
+      </w:pPr>
+      <w:r>
+        <w:t>},</w:t>
+      </w:r>
+    </w:p>
+    <w:p>
+      <w:pPr>
+        <w:ind w:firstLine="720"/>
+      </w:pPr>
+      <w:r>
+        <w:t>“</w:t>
+      </w:r>
+      <w:proofErr w:type="spellStart"/>
+      <w:r>
+        <w:t>Performance_data</w:t>
+      </w:r>
+      <w:proofErr w:type="spellEnd"/>
+      <w:r>
+        <w:t>”:</w:t>
+      </w:r>
+    </w:p>
+    <w:p>
+      <w:pPr>
+        <w:ind w:firstLine="720"/>
+      </w:pPr>
+      <w:r>
+        <w:t>{</w:t>
+      </w:r>
+    </w:p>
+    <w:p>
+      <w:pPr>
+        <w:ind w:firstLine="720"/>
+      </w:pPr>
+    </w:p>
+    <w:p>
+      <w:pPr>
+        <w:ind w:firstLine="720"/>
+      </w:pPr>
+      <w:r>
+        <w:t>}</w:t>
+      </w:r>
+    </w:p>
+    <w:p>
+      <w:r>
+        <w:t>}</w:t>
+      </w:r>
     </w:p>
     <w:sectPr>
       <w:pgSz w:w="12240" w:h="15840"/>

</xml_diff>